<commit_message>
Membuat Cover Laporan PKL
</commit_message>
<xml_diff>
--- a/Laporan.docx
+++ b/Laporan.docx
@@ -3,17 +3,332 @@
 <w:document xmlns:wpc="http://schemas.microsoft.com/office/word/2010/wordprocessingCanvas" xmlns:mc="http://schemas.openxmlformats.org/markup-compatibility/2006" xmlns:o="urn:schemas-microsoft-com:office:office" xmlns:r="http://schemas.openxmlformats.org/officeDocument/2006/relationships" xmlns:m="http://schemas.openxmlformats.org/officeDocument/2006/math" xmlns:v="urn:schemas-microsoft-com:vml" xmlns:wp14="http://schemas.microsoft.com/office/word/2010/wordprocessingDrawing" xmlns:wp="http://schemas.openxmlformats.org/drawingml/2006/wordprocessingDrawing" xmlns:w10="urn:schemas-microsoft-com:office:word" xmlns:w="http://schemas.openxmlformats.org/wordprocessingml/2006/main" xmlns:w14="http://schemas.microsoft.com/office/word/2010/wordml" xmlns:w15="http://schemas.microsoft.com/office/word/2012/wordml" xmlns:wpg="http://schemas.microsoft.com/office/word/2010/wordprocessingGroup" xmlns:wpi="http://schemas.microsoft.com/office/word/2010/wordprocessingInk" xmlns:wne="http://schemas.microsoft.com/office/word/2006/wordml" xmlns:wps="http://schemas.microsoft.com/office/word/2010/wordprocessingShape" mc:Ignorable="w14 w15 wp14">
   <w:body>
     <w:p>
+      <w:pPr>
+        <w:spacing w:line="360" w:lineRule="auto"/>
+        <w:jc w:val="center"/>
+        <w:rPr>
+          <w:rFonts w:ascii="Times New Roman" w:hAnsi="Times New Roman" w:cs="Times New Roman"/>
+          <w:sz w:val="28"/>
+          <w:szCs w:val="28"/>
+        </w:rPr>
+      </w:pPr>
+      <w:r>
+        <w:rPr>
+          <w:rFonts w:ascii="Times New Roman" w:hAnsi="Times New Roman" w:cs="Times New Roman"/>
+          <w:sz w:val="28"/>
+          <w:szCs w:val="28"/>
+        </w:rPr>
+        <w:t xml:space="preserve">ANALISA SISTEM INFORMASI LOADING FINISH GOODS </w:t>
+      </w:r>
+    </w:p>
+    <w:p>
+      <w:pPr>
+        <w:spacing w:line="360" w:lineRule="auto"/>
+        <w:jc w:val="center"/>
+        <w:rPr>
+          <w:rFonts w:ascii="Times New Roman" w:hAnsi="Times New Roman" w:cs="Times New Roman"/>
+          <w:sz w:val="28"/>
+          <w:szCs w:val="28"/>
+        </w:rPr>
+      </w:pPr>
+      <w:r>
+        <w:rPr>
+          <w:noProof/>
+        </w:rPr>
+        <w:drawing>
+          <wp:anchor distT="0" distB="0" distL="114300" distR="114300" simplePos="0" relativeHeight="251659264" behindDoc="0" locked="0" layoutInCell="1" allowOverlap="0" wp14:anchorId="58CFA7C1" wp14:editId="31637261">
+            <wp:simplePos x="0" y="0"/>
+            <wp:positionH relativeFrom="margin">
+              <wp:align>center</wp:align>
+            </wp:positionH>
+            <wp:positionV relativeFrom="paragraph">
+              <wp:posOffset>571775</wp:posOffset>
+            </wp:positionV>
+            <wp:extent cx="1440000" cy="1440000"/>
+            <wp:effectExtent l="0" t="0" r="8255" b="8255"/>
+            <wp:wrapTopAndBottom/>
+            <wp:docPr id="9" name="Picture 9"/>
+            <wp:cNvGraphicFramePr/>
+            <a:graphic xmlns:a="http://schemas.openxmlformats.org/drawingml/2006/main">
+              <a:graphicData uri="http://schemas.openxmlformats.org/drawingml/2006/picture">
+                <pic:pic xmlns:pic="http://schemas.openxmlformats.org/drawingml/2006/picture">
+                  <pic:nvPicPr>
+                    <pic:cNvPr id="9" name="Picture 9"/>
+                    <pic:cNvPicPr/>
+                  </pic:nvPicPr>
+                  <pic:blipFill>
+                    <a:blip r:embed="rId6" cstate="print"/>
+                    <a:stretch>
+                      <a:fillRect/>
+                    </a:stretch>
+                  </pic:blipFill>
+                  <pic:spPr>
+                    <a:xfrm>
+                      <a:off x="0" y="0"/>
+                      <a:ext cx="1440000" cy="1440000"/>
+                    </a:xfrm>
+                    <a:prstGeom prst="rect">
+                      <a:avLst/>
+                    </a:prstGeom>
+                  </pic:spPr>
+                </pic:pic>
+              </a:graphicData>
+            </a:graphic>
+            <wp14:sizeRelH relativeFrom="margin">
+              <wp14:pctWidth>0</wp14:pctWidth>
+            </wp14:sizeRelH>
+            <wp14:sizeRelV relativeFrom="margin">
+              <wp14:pctHeight>0</wp14:pctHeight>
+            </wp14:sizeRelV>
+          </wp:anchor>
+        </w:drawing>
+      </w:r>
+      <w:r>
+        <w:rPr>
+          <w:rFonts w:ascii="Times New Roman" w:hAnsi="Times New Roman" w:cs="Times New Roman"/>
+          <w:sz w:val="28"/>
+          <w:szCs w:val="28"/>
+        </w:rPr>
+        <w:t xml:space="preserve"> PT STEEL PIPE INDUSTRY OF INDONESIA</w:t>
+      </w:r>
+    </w:p>
+    <w:p>
+      <w:pPr>
+        <w:spacing w:line="360" w:lineRule="auto"/>
+        <w:jc w:val="center"/>
+        <w:rPr>
+          <w:rFonts w:ascii="Times New Roman" w:hAnsi="Times New Roman" w:cs="Times New Roman"/>
+          <w:sz w:val="36"/>
+          <w:szCs w:val="36"/>
+        </w:rPr>
+      </w:pPr>
+    </w:p>
+    <w:p>
+      <w:pPr>
+        <w:spacing w:line="360" w:lineRule="auto"/>
+        <w:jc w:val="center"/>
+        <w:rPr>
+          <w:rFonts w:ascii="Times New Roman" w:hAnsi="Times New Roman" w:cs="Times New Roman"/>
+          <w:sz w:val="36"/>
+          <w:szCs w:val="36"/>
+        </w:rPr>
+      </w:pPr>
+      <w:r>
+        <w:rPr>
+          <w:rFonts w:ascii="Times New Roman" w:hAnsi="Times New Roman" w:cs="Times New Roman"/>
+          <w:sz w:val="36"/>
+          <w:szCs w:val="36"/>
+        </w:rPr>
+        <w:t>LAPORAN PRAKTIK KERJA LAPANGAN</w:t>
+      </w:r>
+    </w:p>
+    <w:p>
+      <w:pPr>
+        <w:spacing w:line="360" w:lineRule="auto"/>
+        <w:jc w:val="center"/>
+        <w:rPr>
+          <w:rFonts w:ascii="Times New Roman" w:hAnsi="Times New Roman" w:cs="Times New Roman"/>
+          <w:sz w:val="24"/>
+          <w:szCs w:val="24"/>
+        </w:rPr>
+      </w:pPr>
+      <w:r>
+        <w:rPr>
+          <w:rFonts w:ascii="Times New Roman" w:hAnsi="Times New Roman" w:cs="Times New Roman"/>
+          <w:sz w:val="24"/>
+          <w:szCs w:val="24"/>
+        </w:rPr>
+        <w:t>Diajukan untuk mata kuliah PKL pada Program Diploma Tiga (D3)</w:t>
+      </w:r>
+    </w:p>
+    <w:p>
+      <w:pPr>
+        <w:spacing w:line="360" w:lineRule="auto"/>
+        <w:jc w:val="center"/>
+        <w:rPr>
+          <w:rFonts w:ascii="Times New Roman" w:hAnsi="Times New Roman" w:cs="Times New Roman"/>
+          <w:sz w:val="24"/>
+          <w:szCs w:val="24"/>
+        </w:rPr>
+      </w:pPr>
+    </w:p>
+    <w:p>
+      <w:pPr>
+        <w:spacing w:line="360" w:lineRule="auto"/>
+        <w:jc w:val="center"/>
+        <w:rPr>
+          <w:rFonts w:ascii="Times New Roman" w:hAnsi="Times New Roman" w:cs="Times New Roman"/>
+          <w:sz w:val="28"/>
+          <w:szCs w:val="28"/>
+        </w:rPr>
+      </w:pPr>
+      <w:r>
+        <w:rPr>
+          <w:rFonts w:ascii="Times New Roman" w:hAnsi="Times New Roman" w:cs="Times New Roman"/>
+          <w:sz w:val="28"/>
+          <w:szCs w:val="28"/>
+        </w:rPr>
+        <w:t>Rusdia Hamid</w:t>
+      </w:r>
+    </w:p>
+    <w:p>
+      <w:pPr>
+        <w:spacing w:line="360" w:lineRule="auto"/>
+        <w:jc w:val="center"/>
+        <w:rPr>
+          <w:rFonts w:ascii="Times New Roman" w:hAnsi="Times New Roman" w:cs="Times New Roman"/>
+          <w:sz w:val="28"/>
+          <w:szCs w:val="28"/>
+        </w:rPr>
+      </w:pPr>
+      <w:r>
+        <w:rPr>
+          <w:rFonts w:ascii="Times New Roman" w:hAnsi="Times New Roman" w:cs="Times New Roman"/>
+          <w:sz w:val="28"/>
+          <w:szCs w:val="28"/>
+        </w:rPr>
+        <w:t>12181330</w:t>
+      </w:r>
+    </w:p>
+    <w:p>
+      <w:pPr>
+        <w:spacing w:line="360" w:lineRule="auto"/>
+        <w:jc w:val="center"/>
+        <w:rPr>
+          <w:rFonts w:ascii="Times New Roman" w:hAnsi="Times New Roman" w:cs="Times New Roman"/>
+          <w:b/>
+          <w:sz w:val="24"/>
+          <w:szCs w:val="24"/>
+        </w:rPr>
+      </w:pPr>
+      <w:r>
+        <w:rPr>
+          <w:rStyle w:val="fontstyle01"/>
+          <w:rFonts w:ascii="Times New Roman" w:hAnsi="Times New Roman" w:cs="Times New Roman"/>
+          <w:b w:val="0"/>
+        </w:rPr>
+        <w:t>Program Stud</w:t>
+      </w:r>
+      <w:r>
+        <w:rPr>
+          <w:rStyle w:val="fontstyle01"/>
+          <w:rFonts w:ascii="Times New Roman" w:hAnsi="Times New Roman" w:cs="Times New Roman"/>
+          <w:b w:val="0"/>
+        </w:rPr>
+        <w:t>i Sistem Informasi</w:t>
+      </w:r>
       <w:bookmarkStart w:id="0" w:name="_GoBack"/>
       <w:bookmarkEnd w:id="0"/>
+      <w:r>
+        <w:rPr>
+          <w:rFonts w:ascii="Times New Roman" w:hAnsi="Times New Roman" w:cs="Times New Roman"/>
+          <w:b/>
+          <w:bCs/>
+          <w:color w:val="000000"/>
+        </w:rPr>
+        <w:br/>
+      </w:r>
+      <w:r>
+        <w:rPr>
+          <w:rStyle w:val="fontstyle01"/>
+          <w:rFonts w:ascii="Times New Roman" w:hAnsi="Times New Roman" w:cs="Times New Roman"/>
+          <w:b w:val="0"/>
+        </w:rPr>
+        <w:t>Fakultas Teknik dan Informatika</w:t>
+      </w:r>
+      <w:r>
+        <w:rPr>
+          <w:rFonts w:ascii="Times New Roman" w:hAnsi="Times New Roman" w:cs="Times New Roman"/>
+          <w:b/>
+          <w:bCs/>
+          <w:color w:val="000000"/>
+        </w:rPr>
+        <w:br/>
+      </w:r>
+      <w:r>
+        <w:rPr>
+          <w:rStyle w:val="fontstyle01"/>
+          <w:rFonts w:ascii="Times New Roman" w:hAnsi="Times New Roman" w:cs="Times New Roman"/>
+          <w:b w:val="0"/>
+        </w:rPr>
+        <w:t>Universitas Bina Sarana Informatika</w:t>
+      </w:r>
+      <w:r>
+        <w:rPr>
+          <w:rFonts w:ascii="Times New Roman" w:hAnsi="Times New Roman" w:cs="Times New Roman"/>
+          <w:b/>
+          <w:bCs/>
+          <w:color w:val="000000"/>
+        </w:rPr>
+        <w:br/>
+      </w:r>
+      <w:r>
+        <w:rPr>
+          <w:rStyle w:val="fontstyle01"/>
+          <w:rFonts w:ascii="Times New Roman" w:hAnsi="Times New Roman" w:cs="Times New Roman"/>
+          <w:b w:val="0"/>
+        </w:rPr>
+        <w:t>2020</w:t>
+      </w:r>
     </w:p>
     <w:sectPr>
-      <w:pgSz w:w="12240" w:h="15840"/>
-      <w:pgMar w:top="1440" w:right="1440" w:bottom="1440" w:left="1440" w:header="720" w:footer="720" w:gutter="0"/>
+      <w:pgSz w:w="11907" w:h="16839" w:code="9"/>
+      <w:pgMar w:top="1701" w:right="1418" w:bottom="1418" w:left="2268" w:header="720" w:footer="720" w:gutter="0"/>
       <w:cols w:space="720"/>
       <w:docGrid w:linePitch="360"/>
     </w:sectPr>
   </w:body>
 </w:document>
+</file>
+
+<file path=word/endnotes.xml><?xml version="1.0" encoding="utf-8"?>
+<w:endnotes xmlns:wpc="http://schemas.microsoft.com/office/word/2010/wordprocessingCanvas" xmlns:mc="http://schemas.openxmlformats.org/markup-compatibility/2006" xmlns:o="urn:schemas-microsoft-com:office:office" xmlns:r="http://schemas.openxmlformats.org/officeDocument/2006/relationships" xmlns:m="http://schemas.openxmlformats.org/officeDocument/2006/math" xmlns:v="urn:schemas-microsoft-com:vml" xmlns:wp14="http://schemas.microsoft.com/office/word/2010/wordprocessingDrawing" xmlns:wp="http://schemas.openxmlformats.org/drawingml/2006/wordprocessingDrawing" xmlns:w10="urn:schemas-microsoft-com:office:word" xmlns:w="http://schemas.openxmlformats.org/wordprocessingml/2006/main" xmlns:w14="http://schemas.microsoft.com/office/word/2010/wordml" xmlns:w15="http://schemas.microsoft.com/office/word/2012/wordml" xmlns:wpg="http://schemas.microsoft.com/office/word/2010/wordprocessingGroup" xmlns:wpi="http://schemas.microsoft.com/office/word/2010/wordprocessingInk" xmlns:wne="http://schemas.microsoft.com/office/word/2006/wordml" xmlns:wps="http://schemas.microsoft.com/office/word/2010/wordprocessingShape" mc:Ignorable="w14 w15 wp14">
+  <w:endnote w:type="separator" w:id="-1">
+    <w:p>
+      <w:pPr>
+        <w:spacing w:after="0" w:line="240" w:lineRule="auto"/>
+      </w:pPr>
+      <w:r>
+        <w:separator/>
+      </w:r>
+    </w:p>
+  </w:endnote>
+  <w:endnote w:type="continuationSeparator" w:id="0">
+    <w:p>
+      <w:pPr>
+        <w:spacing w:after="0" w:line="240" w:lineRule="auto"/>
+      </w:pPr>
+      <w:r>
+        <w:continuationSeparator/>
+      </w:r>
+    </w:p>
+  </w:endnote>
+</w:endnotes>
+</file>
+
+<file path=word/footnotes.xml><?xml version="1.0" encoding="utf-8"?>
+<w:footnotes xmlns:wpc="http://schemas.microsoft.com/office/word/2010/wordprocessingCanvas" xmlns:mc="http://schemas.openxmlformats.org/markup-compatibility/2006" xmlns:o="urn:schemas-microsoft-com:office:office" xmlns:r="http://schemas.openxmlformats.org/officeDocument/2006/relationships" xmlns:m="http://schemas.openxmlformats.org/officeDocument/2006/math" xmlns:v="urn:schemas-microsoft-com:vml" xmlns:wp14="http://schemas.microsoft.com/office/word/2010/wordprocessingDrawing" xmlns:wp="http://schemas.openxmlformats.org/drawingml/2006/wordprocessingDrawing" xmlns:w10="urn:schemas-microsoft-com:office:word" xmlns:w="http://schemas.openxmlformats.org/wordprocessingml/2006/main" xmlns:w14="http://schemas.microsoft.com/office/word/2010/wordml" xmlns:w15="http://schemas.microsoft.com/office/word/2012/wordml" xmlns:wpg="http://schemas.microsoft.com/office/word/2010/wordprocessingGroup" xmlns:wpi="http://schemas.microsoft.com/office/word/2010/wordprocessingInk" xmlns:wne="http://schemas.microsoft.com/office/word/2006/wordml" xmlns:wps="http://schemas.microsoft.com/office/word/2010/wordprocessingShape" mc:Ignorable="w14 w15 wp14">
+  <w:footnote w:type="separator" w:id="-1">
+    <w:p>
+      <w:pPr>
+        <w:spacing w:after="0" w:line="240" w:lineRule="auto"/>
+      </w:pPr>
+      <w:r>
+        <w:separator/>
+      </w:r>
+    </w:p>
+  </w:footnote>
+  <w:footnote w:type="continuationSeparator" w:id="0">
+    <w:p>
+      <w:pPr>
+        <w:spacing w:after="0" w:line="240" w:lineRule="auto"/>
+      </w:pPr>
+      <w:r>
+        <w:continuationSeparator/>
+      </w:r>
+    </w:p>
+  </w:footnote>
+</w:footnotes>
 </file>
 
 <file path=word/styles.xml><?xml version="1.0" encoding="utf-8"?>
@@ -437,6 +752,65 @@
     <w:semiHidden/>
     <w:unhideWhenUsed/>
   </w:style>
+  <w:style w:type="paragraph" w:styleId="Header">
+    <w:name w:val="header"/>
+    <w:basedOn w:val="Normal"/>
+    <w:link w:val="HeaderChar"/>
+    <w:uiPriority w:val="99"/>
+    <w:unhideWhenUsed/>
+    <w:rsid w:val="00A33179"/>
+    <w:pPr>
+      <w:tabs>
+        <w:tab w:val="center" w:pos="4680"/>
+        <w:tab w:val="right" w:pos="9360"/>
+      </w:tabs>
+      <w:spacing w:after="0" w:line="240" w:lineRule="auto"/>
+    </w:pPr>
+  </w:style>
+  <w:style w:type="character" w:customStyle="1" w:styleId="HeaderChar">
+    <w:name w:val="Header Char"/>
+    <w:basedOn w:val="DefaultParagraphFont"/>
+    <w:link w:val="Header"/>
+    <w:uiPriority w:val="99"/>
+    <w:rsid w:val="00A33179"/>
+  </w:style>
+  <w:style w:type="paragraph" w:styleId="Footer">
+    <w:name w:val="footer"/>
+    <w:basedOn w:val="Normal"/>
+    <w:link w:val="FooterChar"/>
+    <w:uiPriority w:val="99"/>
+    <w:unhideWhenUsed/>
+    <w:rsid w:val="00A33179"/>
+    <w:pPr>
+      <w:tabs>
+        <w:tab w:val="center" w:pos="4680"/>
+        <w:tab w:val="right" w:pos="9360"/>
+      </w:tabs>
+      <w:spacing w:after="0" w:line="240" w:lineRule="auto"/>
+    </w:pPr>
+  </w:style>
+  <w:style w:type="character" w:customStyle="1" w:styleId="FooterChar">
+    <w:name w:val="Footer Char"/>
+    <w:basedOn w:val="DefaultParagraphFont"/>
+    <w:link w:val="Footer"/>
+    <w:uiPriority w:val="99"/>
+    <w:rsid w:val="00A33179"/>
+  </w:style>
+  <w:style w:type="character" w:customStyle="1" w:styleId="fontstyle01">
+    <w:name w:val="fontstyle01"/>
+    <w:basedOn w:val="DefaultParagraphFont"/>
+    <w:rsid w:val="00D56EF3"/>
+    <w:rPr>
+      <w:rFonts w:ascii="TimesNewRomanPS-BoldMT" w:hAnsi="TimesNewRomanPS-BoldMT" w:hint="default"/>
+      <w:b/>
+      <w:bCs/>
+      <w:i w:val="0"/>
+      <w:iCs w:val="0"/>
+      <w:color w:val="000000"/>
+      <w:sz w:val="24"/>
+      <w:szCs w:val="24"/>
+    </w:rPr>
+  </w:style>
 </w:styles>
 </file>
 

</xml_diff>

<commit_message>
Menmbahkan Kata pengantar dan File daftar-riwayat-hidup.docx
</commit_message>
<xml_diff>
--- a/Laporan.docx
+++ b/Laporan.docx
@@ -686,11 +686,1174 @@
           <w:b/>
           <w:sz w:val="24"/>
           <w:szCs w:val="24"/>
-          <w:u w:val="single"/>
+        </w:rPr>
+      </w:pPr>
+      <w:r>
+        <w:rPr>
+          <w:rFonts w:ascii="Times New Roman" w:hAnsi="Times New Roman" w:cs="Times New Roman"/>
+          <w:b/>
+          <w:sz w:val="24"/>
+          <w:szCs w:val="24"/>
+        </w:rPr>
+        <w:lastRenderedPageBreak/>
+        <w:t>KATA PENGANTAR</w:t>
+      </w:r>
+    </w:p>
+    <w:p>
+      <w:pPr>
+        <w:spacing w:line="240" w:lineRule="auto"/>
+        <w:jc w:val="center"/>
+        <w:rPr>
+          <w:rFonts w:ascii="Times New Roman" w:hAnsi="Times New Roman" w:cs="Times New Roman"/>
+          <w:b/>
+          <w:sz w:val="24"/>
+          <w:szCs w:val="24"/>
+        </w:rPr>
+      </w:pPr>
+    </w:p>
+    <w:p>
+      <w:pPr>
+        <w:spacing w:line="480" w:lineRule="auto"/>
+        <w:ind w:firstLine="720"/>
+        <w:jc w:val="both"/>
+        <w:rPr>
+          <w:rFonts w:ascii="Times New Roman" w:hAnsi="Times New Roman" w:cs="Times New Roman"/>
+          <w:sz w:val="24"/>
+          <w:szCs w:val="24"/>
+        </w:rPr>
+      </w:pPr>
+      <w:r>
+        <w:rPr>
+          <w:rFonts w:ascii="Times New Roman" w:hAnsi="Times New Roman" w:cs="Times New Roman"/>
+          <w:sz w:val="24"/>
+          <w:szCs w:val="24"/>
+        </w:rPr>
+        <w:t>Dengan mengucapkan puji syukur kehadirat Allah SWT atas terselesaikannya Laporan</w:t>
+      </w:r>
+      <w:r>
+        <w:rPr>
+          <w:rFonts w:ascii="Times New Roman" w:hAnsi="Times New Roman" w:cs="Times New Roman"/>
+          <w:sz w:val="24"/>
+          <w:szCs w:val="24"/>
+        </w:rPr>
+        <w:t xml:space="preserve"> </w:t>
+      </w:r>
+      <w:r>
+        <w:rPr>
+          <w:rFonts w:ascii="Times New Roman" w:hAnsi="Times New Roman" w:cs="Times New Roman"/>
+          <w:sz w:val="24"/>
+          <w:szCs w:val="24"/>
+        </w:rPr>
+        <w:t>Praktik Kerja Lapangan (PKL) dengan judul :</w:t>
+      </w:r>
+      <w:r>
+        <w:rPr>
+          <w:rFonts w:ascii="Times New Roman" w:hAnsi="Times New Roman" w:cs="Times New Roman"/>
+          <w:sz w:val="24"/>
+          <w:szCs w:val="24"/>
+        </w:rPr>
+        <w:t xml:space="preserve"> "</w:t>
+      </w:r>
+      <w:r>
+        <w:rPr>
+          <w:rFonts w:ascii="Times New Roman" w:hAnsi="Times New Roman" w:cs="Times New Roman"/>
+          <w:sz w:val="24"/>
+          <w:szCs w:val="24"/>
+        </w:rPr>
+        <w:t>Analisa Sistem Informasi Loading Finish Goods PT Steel Pipe Industri of Indonesia Tbk</w:t>
+      </w:r>
+      <w:r>
+        <w:rPr>
+          <w:rFonts w:ascii="Times New Roman" w:hAnsi="Times New Roman" w:cs="Times New Roman"/>
+          <w:sz w:val="24"/>
+          <w:szCs w:val="24"/>
+        </w:rPr>
+        <w:t>". yang merupakan salah satu syarat kelulusan</w:t>
+      </w:r>
+      <w:r>
+        <w:rPr>
+          <w:rFonts w:ascii="Times New Roman" w:hAnsi="Times New Roman" w:cs="Times New Roman"/>
+          <w:sz w:val="24"/>
+          <w:szCs w:val="24"/>
+        </w:rPr>
+        <w:t xml:space="preserve"> </w:t>
+      </w:r>
+      <w:r>
+        <w:rPr>
+          <w:rFonts w:ascii="Times New Roman" w:hAnsi="Times New Roman" w:cs="Times New Roman"/>
+          <w:sz w:val="24"/>
+          <w:szCs w:val="24"/>
+        </w:rPr>
+        <w:t>mata Praktik Kerja Lapangan Lapangan program studi Sistem Informasi Fakultas Teknik dan</w:t>
+      </w:r>
+      <w:r>
+        <w:rPr>
+          <w:rFonts w:ascii="Times New Roman" w:hAnsi="Times New Roman" w:cs="Times New Roman"/>
+          <w:sz w:val="24"/>
+          <w:szCs w:val="24"/>
+        </w:rPr>
+        <w:t xml:space="preserve"> </w:t>
+      </w:r>
+      <w:r>
+        <w:rPr>
+          <w:rFonts w:ascii="Times New Roman" w:hAnsi="Times New Roman" w:cs="Times New Roman"/>
+          <w:sz w:val="24"/>
+          <w:szCs w:val="24"/>
+        </w:rPr>
+        <w:t>Informatika Universitas Bina Sarana Informatika.</w:t>
+      </w:r>
+      <w:r>
+        <w:rPr>
+          <w:rFonts w:ascii="Times New Roman" w:hAnsi="Times New Roman" w:cs="Times New Roman"/>
+          <w:sz w:val="24"/>
+          <w:szCs w:val="24"/>
+        </w:rPr>
+        <w:t xml:space="preserve"> </w:t>
+      </w:r>
+    </w:p>
+    <w:p>
+      <w:pPr>
+        <w:spacing w:line="480" w:lineRule="auto"/>
+        <w:ind w:firstLine="720"/>
+        <w:jc w:val="both"/>
+        <w:rPr>
+          <w:rFonts w:ascii="Times New Roman" w:hAnsi="Times New Roman" w:cs="Times New Roman"/>
+          <w:sz w:val="24"/>
+          <w:szCs w:val="24"/>
+        </w:rPr>
+      </w:pPr>
+      <w:r>
+        <w:rPr>
+          <w:rFonts w:ascii="Times New Roman" w:hAnsi="Times New Roman" w:cs="Times New Roman"/>
+          <w:sz w:val="24"/>
+          <w:szCs w:val="24"/>
+        </w:rPr>
+        <w:t>Selama melaksanakan Praktik Kerja Lapangan dan dalam menyelesaikan laporan ini,</w:t>
+      </w:r>
+      <w:r>
+        <w:rPr>
+          <w:rFonts w:ascii="Times New Roman" w:hAnsi="Times New Roman" w:cs="Times New Roman"/>
+          <w:sz w:val="24"/>
+          <w:szCs w:val="24"/>
+        </w:rPr>
+        <w:t xml:space="preserve"> </w:t>
+      </w:r>
+      <w:r>
+        <w:rPr>
+          <w:rFonts w:ascii="Times New Roman" w:hAnsi="Times New Roman" w:cs="Times New Roman"/>
+          <w:sz w:val="24"/>
+          <w:szCs w:val="24"/>
+        </w:rPr>
+        <w:t>penulis telah banyak menerima bimbingan, pengarahan, petunjuk dan saran, serta fasilitas yang</w:t>
+      </w:r>
+      <w:r>
+        <w:rPr>
+          <w:rFonts w:ascii="Times New Roman" w:hAnsi="Times New Roman" w:cs="Times New Roman"/>
+          <w:sz w:val="24"/>
+          <w:szCs w:val="24"/>
+        </w:rPr>
+        <w:t xml:space="preserve"> </w:t>
+      </w:r>
+      <w:r>
+        <w:rPr>
+          <w:rFonts w:ascii="Times New Roman" w:hAnsi="Times New Roman" w:cs="Times New Roman"/>
+          <w:sz w:val="24"/>
+          <w:szCs w:val="24"/>
+        </w:rPr>
+        <w:t>membantu hingga akhir dari penulisan laporan ini. Untuk itu penulis menyampaikan ucapan terima</w:t>
+      </w:r>
+      <w:r>
+        <w:rPr>
+          <w:rFonts w:ascii="Times New Roman" w:hAnsi="Times New Roman" w:cs="Times New Roman"/>
+          <w:sz w:val="24"/>
+          <w:szCs w:val="24"/>
+        </w:rPr>
+        <w:t xml:space="preserve"> </w:t>
+      </w:r>
+      <w:r>
+        <w:rPr>
+          <w:rFonts w:ascii="Times New Roman" w:hAnsi="Times New Roman" w:cs="Times New Roman"/>
+          <w:sz w:val="24"/>
+          <w:szCs w:val="24"/>
+        </w:rPr>
+        <w:t>kasih yang sebesar-besarnya kepada yang terhormat:</w:t>
+      </w:r>
+    </w:p>
+    <w:p>
+      <w:pPr>
+        <w:spacing w:line="480" w:lineRule="auto"/>
+        <w:jc w:val="both"/>
+        <w:rPr>
+          <w:rFonts w:ascii="Times New Roman" w:hAnsi="Times New Roman" w:cs="Times New Roman"/>
+          <w:sz w:val="24"/>
+          <w:szCs w:val="24"/>
+        </w:rPr>
+      </w:pPr>
+      <w:r>
+        <w:rPr>
+          <w:rFonts w:ascii="Times New Roman" w:hAnsi="Times New Roman" w:cs="Times New Roman"/>
+          <w:sz w:val="24"/>
+          <w:szCs w:val="24"/>
+        </w:rPr>
+        <w:t>1. Rektor Universitas Bina Sarana Informatika</w:t>
+      </w:r>
+    </w:p>
+    <w:p>
+      <w:pPr>
+        <w:spacing w:line="480" w:lineRule="auto"/>
+        <w:jc w:val="both"/>
+        <w:rPr>
+          <w:rFonts w:ascii="Times New Roman" w:hAnsi="Times New Roman" w:cs="Times New Roman"/>
+          <w:sz w:val="24"/>
+          <w:szCs w:val="24"/>
+        </w:rPr>
+      </w:pPr>
+      <w:r>
+        <w:rPr>
+          <w:rFonts w:ascii="Times New Roman" w:hAnsi="Times New Roman" w:cs="Times New Roman"/>
+          <w:sz w:val="24"/>
+          <w:szCs w:val="24"/>
+        </w:rPr>
+        <w:t>2. Dekan Fakultas Teknik dan Informatika Univ</w:t>
+      </w:r>
+      <w:r>
+        <w:rPr>
+          <w:rFonts w:ascii="Times New Roman" w:hAnsi="Times New Roman" w:cs="Times New Roman"/>
+          <w:sz w:val="24"/>
+          <w:szCs w:val="24"/>
+        </w:rPr>
+        <w:t>ersitas Bina Sarana Informatika</w:t>
+      </w:r>
+    </w:p>
+    <w:p>
+      <w:pPr>
+        <w:spacing w:line="480" w:lineRule="auto"/>
+        <w:jc w:val="both"/>
+        <w:rPr>
+          <w:rFonts w:ascii="Times New Roman" w:hAnsi="Times New Roman" w:cs="Times New Roman"/>
+          <w:sz w:val="24"/>
+          <w:szCs w:val="24"/>
+        </w:rPr>
+      </w:pPr>
+      <w:r>
+        <w:rPr>
+          <w:rFonts w:ascii="Times New Roman" w:hAnsi="Times New Roman" w:cs="Times New Roman"/>
+          <w:sz w:val="24"/>
+          <w:szCs w:val="24"/>
+        </w:rPr>
+        <w:t>3. Ketua Program Studi Sistem Informasi Fakultas Tek</w:t>
+      </w:r>
+      <w:r>
+        <w:rPr>
+          <w:rFonts w:ascii="Times New Roman" w:hAnsi="Times New Roman" w:cs="Times New Roman"/>
+          <w:sz w:val="24"/>
+          <w:szCs w:val="24"/>
+        </w:rPr>
+        <w:t xml:space="preserve">nik dan Informatika Universitas </w:t>
+      </w:r>
+      <w:r>
+        <w:rPr>
+          <w:rFonts w:ascii="Times New Roman" w:hAnsi="Times New Roman" w:cs="Times New Roman"/>
+          <w:sz w:val="24"/>
+          <w:szCs w:val="24"/>
+        </w:rPr>
+        <w:t>Bina Sarana</w:t>
+      </w:r>
+      <w:r>
+        <w:rPr>
+          <w:rFonts w:ascii="Times New Roman" w:hAnsi="Times New Roman" w:cs="Times New Roman"/>
+          <w:sz w:val="24"/>
+          <w:szCs w:val="24"/>
+        </w:rPr>
+        <w:t xml:space="preserve"> </w:t>
+      </w:r>
+      <w:r>
+        <w:rPr>
+          <w:rFonts w:ascii="Times New Roman" w:hAnsi="Times New Roman" w:cs="Times New Roman"/>
+          <w:sz w:val="24"/>
+          <w:szCs w:val="24"/>
+        </w:rPr>
+        <w:t>Informatika.</w:t>
+      </w:r>
+    </w:p>
+    <w:p>
+      <w:pPr>
+        <w:spacing w:line="480" w:lineRule="auto"/>
+        <w:jc w:val="both"/>
+        <w:rPr>
+          <w:rFonts w:ascii="Times New Roman" w:hAnsi="Times New Roman" w:cs="Times New Roman"/>
+          <w:sz w:val="24"/>
+          <w:szCs w:val="24"/>
+        </w:rPr>
+      </w:pPr>
+      <w:r>
+        <w:rPr>
+          <w:rFonts w:ascii="Times New Roman" w:hAnsi="Times New Roman" w:cs="Times New Roman"/>
+          <w:sz w:val="24"/>
+          <w:szCs w:val="24"/>
+        </w:rPr>
+        <w:t xml:space="preserve">4. </w:t>
+      </w:r>
+      <w:r>
+        <w:rPr>
+          <w:rFonts w:ascii="Times New Roman" w:hAnsi="Times New Roman" w:cs="Times New Roman"/>
+          <w:sz w:val="24"/>
+          <w:szCs w:val="24"/>
+        </w:rPr>
+        <w:t>Bapak Aryo Tanjung Kusumo</w:t>
+      </w:r>
+      <w:r>
+        <w:rPr>
+          <w:rFonts w:ascii="Times New Roman" w:hAnsi="Times New Roman" w:cs="Times New Roman"/>
+          <w:sz w:val="24"/>
+          <w:szCs w:val="24"/>
+        </w:rPr>
+        <w:t>, M.Kom selaku Dosen Penasehat Akademik yang telah memberikan petunjuk dan</w:t>
+      </w:r>
+      <w:r>
+        <w:rPr>
+          <w:rFonts w:ascii="Times New Roman" w:hAnsi="Times New Roman" w:cs="Times New Roman"/>
+          <w:sz w:val="24"/>
+          <w:szCs w:val="24"/>
+        </w:rPr>
+        <w:t xml:space="preserve"> </w:t>
+      </w:r>
+      <w:r>
+        <w:rPr>
+          <w:rFonts w:ascii="Times New Roman" w:hAnsi="Times New Roman" w:cs="Times New Roman"/>
+          <w:sz w:val="24"/>
+          <w:szCs w:val="24"/>
+        </w:rPr>
+        <w:t>pengarahan dalam penyelesaian laporan ini.</w:t>
+      </w:r>
+    </w:p>
+    <w:p>
+      <w:pPr>
+        <w:spacing w:line="480" w:lineRule="auto"/>
+        <w:jc w:val="both"/>
+        <w:rPr>
+          <w:rFonts w:ascii="Times New Roman" w:hAnsi="Times New Roman" w:cs="Times New Roman"/>
+          <w:sz w:val="24"/>
+          <w:szCs w:val="24"/>
+        </w:rPr>
+      </w:pPr>
+      <w:r>
+        <w:rPr>
+          <w:rFonts w:ascii="Times New Roman" w:hAnsi="Times New Roman" w:cs="Times New Roman"/>
+          <w:sz w:val="24"/>
+          <w:szCs w:val="24"/>
+        </w:rPr>
+        <w:t xml:space="preserve">5. Bapak </w:t>
+      </w:r>
+      <w:r>
+        <w:rPr>
+          <w:rFonts w:ascii="Times New Roman" w:hAnsi="Times New Roman" w:cs="Times New Roman"/>
+          <w:sz w:val="24"/>
+          <w:szCs w:val="24"/>
+        </w:rPr>
+        <w:t>Tri Septiadi</w:t>
+      </w:r>
+      <w:r>
+        <w:rPr>
+          <w:rFonts w:ascii="Times New Roman" w:hAnsi="Times New Roman" w:cs="Times New Roman"/>
+          <w:sz w:val="24"/>
+          <w:szCs w:val="24"/>
+        </w:rPr>
+        <w:t xml:space="preserve">, Selaku Kapala </w:t>
+      </w:r>
+      <w:r>
+        <w:rPr>
+          <w:rFonts w:ascii="Times New Roman" w:hAnsi="Times New Roman" w:cs="Times New Roman"/>
+          <w:sz w:val="24"/>
+          <w:szCs w:val="24"/>
+        </w:rPr>
+        <w:t>Seksi Warehouse PT Steel Pipe Industri of Indonesia Tbk</w:t>
+      </w:r>
+      <w:r>
+        <w:rPr>
+          <w:rFonts w:ascii="Times New Roman" w:hAnsi="Times New Roman" w:cs="Times New Roman"/>
+          <w:sz w:val="24"/>
+          <w:szCs w:val="24"/>
+        </w:rPr>
+        <w:t>.</w:t>
+      </w:r>
+    </w:p>
+    <w:p>
+      <w:pPr>
+        <w:spacing w:line="480" w:lineRule="auto"/>
+        <w:ind w:firstLine="720"/>
+        <w:jc w:val="both"/>
+        <w:rPr>
+          <w:rFonts w:ascii="Times New Roman" w:hAnsi="Times New Roman" w:cs="Times New Roman"/>
+          <w:sz w:val="24"/>
+          <w:szCs w:val="24"/>
+        </w:rPr>
+      </w:pPr>
+      <w:r>
+        <w:rPr>
+          <w:rFonts w:ascii="Times New Roman" w:hAnsi="Times New Roman" w:cs="Times New Roman"/>
+          <w:sz w:val="24"/>
+          <w:szCs w:val="24"/>
+        </w:rPr>
+        <w:t>Akhirnya penulis berharap semoga laporan ini bermanfaat bagi semua pihak yang</w:t>
+      </w:r>
+      <w:r>
+        <w:rPr>
+          <w:rFonts w:ascii="Times New Roman" w:hAnsi="Times New Roman" w:cs="Times New Roman"/>
+          <w:sz w:val="24"/>
+          <w:szCs w:val="24"/>
+        </w:rPr>
+        <w:t xml:space="preserve"> </w:t>
+      </w:r>
+      <w:r>
+        <w:rPr>
+          <w:rFonts w:ascii="Times New Roman" w:hAnsi="Times New Roman" w:cs="Times New Roman"/>
+          <w:sz w:val="24"/>
+          <w:szCs w:val="24"/>
+        </w:rPr>
+        <w:t>membantu, meskipun dalam laporan ini masih banyak kekurangannya. Oleh karena itu kritik dan</w:t>
+      </w:r>
+      <w:r>
+        <w:rPr>
+          <w:rFonts w:ascii="Times New Roman" w:hAnsi="Times New Roman" w:cs="Times New Roman"/>
+          <w:sz w:val="24"/>
+          <w:szCs w:val="24"/>
+        </w:rPr>
+        <w:t xml:space="preserve"> </w:t>
+      </w:r>
+      <w:r>
+        <w:rPr>
+          <w:rFonts w:ascii="Times New Roman" w:hAnsi="Times New Roman" w:cs="Times New Roman"/>
+          <w:sz w:val="24"/>
+          <w:szCs w:val="24"/>
+        </w:rPr>
+        <w:t>saran yang membangun tetap penulis harapkan.</w:t>
+      </w:r>
+    </w:p>
+    <w:p>
+      <w:pPr>
+        <w:spacing w:line="480" w:lineRule="auto"/>
+        <w:ind w:firstLine="720"/>
+        <w:jc w:val="right"/>
+        <w:rPr>
+          <w:rFonts w:ascii="Times New Roman" w:hAnsi="Times New Roman" w:cs="Times New Roman"/>
+          <w:sz w:val="24"/>
+          <w:szCs w:val="24"/>
+        </w:rPr>
+      </w:pPr>
+      <w:r>
+        <w:rPr>
+          <w:rFonts w:ascii="Times New Roman" w:hAnsi="Times New Roman" w:cs="Times New Roman"/>
+          <w:sz w:val="24"/>
+          <w:szCs w:val="24"/>
+        </w:rPr>
+        <w:lastRenderedPageBreak/>
+        <w:t>Karawang</w:t>
+      </w:r>
+      <w:r>
+        <w:rPr>
+          <w:rFonts w:ascii="Times New Roman" w:hAnsi="Times New Roman" w:cs="Times New Roman"/>
+          <w:sz w:val="24"/>
+          <w:szCs w:val="24"/>
+        </w:rPr>
+        <w:t xml:space="preserve">, </w:t>
+      </w:r>
+      <w:r>
+        <w:rPr>
+          <w:rFonts w:ascii="Times New Roman" w:hAnsi="Times New Roman" w:cs="Times New Roman"/>
+          <w:sz w:val="24"/>
+          <w:szCs w:val="24"/>
+        </w:rPr>
+        <w:t>Desember</w:t>
+      </w:r>
+      <w:r>
+        <w:rPr>
+          <w:rFonts w:ascii="Times New Roman" w:hAnsi="Times New Roman" w:cs="Times New Roman"/>
+          <w:sz w:val="24"/>
+          <w:szCs w:val="24"/>
+        </w:rPr>
+        <w:t xml:space="preserve"> 2020</w:t>
+      </w:r>
+    </w:p>
+    <w:p>
+      <w:pPr>
+        <w:spacing w:line="240" w:lineRule="auto"/>
+        <w:ind w:left="5040" w:firstLine="720"/>
+        <w:jc w:val="center"/>
+        <w:rPr>
+          <w:rFonts w:ascii="Times New Roman" w:hAnsi="Times New Roman" w:cs="Times New Roman"/>
+          <w:sz w:val="24"/>
+          <w:szCs w:val="24"/>
+        </w:rPr>
+      </w:pPr>
+      <w:r>
+        <w:rPr>
+          <w:rFonts w:ascii="Times New Roman" w:hAnsi="Times New Roman" w:cs="Times New Roman"/>
+          <w:sz w:val="24"/>
+          <w:szCs w:val="24"/>
+        </w:rPr>
+        <w:t>Penulis</w:t>
+      </w:r>
+    </w:p>
+    <w:p>
+      <w:pPr>
+        <w:spacing w:line="240" w:lineRule="auto"/>
+        <w:ind w:left="5040" w:firstLine="720"/>
+        <w:jc w:val="center"/>
+        <w:rPr>
+          <w:rFonts w:ascii="Times New Roman" w:hAnsi="Times New Roman" w:cs="Times New Roman"/>
+          <w:sz w:val="24"/>
+          <w:szCs w:val="24"/>
+        </w:rPr>
+      </w:pPr>
+    </w:p>
+    <w:p>
+      <w:pPr>
+        <w:spacing w:line="240" w:lineRule="auto"/>
+        <w:ind w:left="5040" w:firstLine="720"/>
+        <w:jc w:val="center"/>
+        <w:rPr>
+          <w:rFonts w:ascii="Times New Roman" w:hAnsi="Times New Roman" w:cs="Times New Roman"/>
+          <w:sz w:val="24"/>
+          <w:szCs w:val="24"/>
+        </w:rPr>
+      </w:pPr>
+    </w:p>
+    <w:p>
+      <w:pPr>
+        <w:spacing w:line="240" w:lineRule="auto"/>
+        <w:ind w:left="5040" w:firstLine="720"/>
+        <w:jc w:val="center"/>
+        <w:rPr>
+          <w:rFonts w:ascii="Times New Roman" w:hAnsi="Times New Roman" w:cs="Times New Roman"/>
+          <w:sz w:val="24"/>
+          <w:szCs w:val="24"/>
+        </w:rPr>
+      </w:pPr>
+      <w:r>
+        <w:rPr>
+          <w:rFonts w:ascii="Times New Roman" w:hAnsi="Times New Roman" w:cs="Times New Roman"/>
+          <w:sz w:val="24"/>
+          <w:szCs w:val="24"/>
+        </w:rPr>
+        <w:t>Rusdia Hamid</w:t>
+      </w:r>
+    </w:p>
+    <w:p>
+      <w:pPr>
+        <w:spacing w:line="240" w:lineRule="auto"/>
+        <w:rPr>
+          <w:rFonts w:ascii="Times New Roman" w:hAnsi="Times New Roman" w:cs="Times New Roman"/>
+          <w:sz w:val="24"/>
+          <w:szCs w:val="24"/>
+        </w:rPr>
+      </w:pPr>
+    </w:p>
+    <w:p>
+      <w:pPr>
+        <w:spacing w:line="240" w:lineRule="auto"/>
+        <w:rPr>
+          <w:rFonts w:ascii="Times New Roman" w:hAnsi="Times New Roman" w:cs="Times New Roman"/>
+          <w:sz w:val="24"/>
+          <w:szCs w:val="24"/>
+        </w:rPr>
+      </w:pPr>
+    </w:p>
+    <w:p>
+      <w:pPr>
+        <w:spacing w:line="240" w:lineRule="auto"/>
+        <w:rPr>
+          <w:rFonts w:ascii="Times New Roman" w:hAnsi="Times New Roman" w:cs="Times New Roman"/>
+          <w:sz w:val="24"/>
+          <w:szCs w:val="24"/>
+        </w:rPr>
+      </w:pPr>
+    </w:p>
+    <w:p>
+      <w:pPr>
+        <w:spacing w:line="240" w:lineRule="auto"/>
+        <w:rPr>
+          <w:rFonts w:ascii="Times New Roman" w:hAnsi="Times New Roman" w:cs="Times New Roman"/>
+          <w:sz w:val="24"/>
+          <w:szCs w:val="24"/>
+        </w:rPr>
+      </w:pPr>
+    </w:p>
+    <w:p>
+      <w:pPr>
+        <w:spacing w:line="240" w:lineRule="auto"/>
+        <w:rPr>
+          <w:rFonts w:ascii="Times New Roman" w:hAnsi="Times New Roman" w:cs="Times New Roman"/>
+          <w:sz w:val="24"/>
+          <w:szCs w:val="24"/>
+        </w:rPr>
+      </w:pPr>
+    </w:p>
+    <w:p>
+      <w:pPr>
+        <w:spacing w:line="240" w:lineRule="auto"/>
+        <w:rPr>
+          <w:rFonts w:ascii="Times New Roman" w:hAnsi="Times New Roman" w:cs="Times New Roman"/>
+          <w:sz w:val="24"/>
+          <w:szCs w:val="24"/>
+        </w:rPr>
+      </w:pPr>
+    </w:p>
+    <w:p>
+      <w:pPr>
+        <w:spacing w:line="240" w:lineRule="auto"/>
+        <w:rPr>
+          <w:rFonts w:ascii="Times New Roman" w:hAnsi="Times New Roman" w:cs="Times New Roman"/>
+          <w:sz w:val="24"/>
+          <w:szCs w:val="24"/>
+        </w:rPr>
+      </w:pPr>
+    </w:p>
+    <w:p>
+      <w:pPr>
+        <w:spacing w:line="240" w:lineRule="auto"/>
+        <w:rPr>
+          <w:rFonts w:ascii="Times New Roman" w:hAnsi="Times New Roman" w:cs="Times New Roman"/>
+          <w:sz w:val="24"/>
+          <w:szCs w:val="24"/>
+        </w:rPr>
+      </w:pPr>
+    </w:p>
+    <w:p>
+      <w:pPr>
+        <w:spacing w:line="240" w:lineRule="auto"/>
+        <w:rPr>
+          <w:rFonts w:ascii="Times New Roman" w:hAnsi="Times New Roman" w:cs="Times New Roman"/>
+          <w:sz w:val="24"/>
+          <w:szCs w:val="24"/>
+        </w:rPr>
+      </w:pPr>
+    </w:p>
+    <w:p>
+      <w:pPr>
+        <w:spacing w:line="240" w:lineRule="auto"/>
+        <w:rPr>
+          <w:rFonts w:ascii="Times New Roman" w:hAnsi="Times New Roman" w:cs="Times New Roman"/>
+          <w:sz w:val="24"/>
+          <w:szCs w:val="24"/>
+        </w:rPr>
+      </w:pPr>
+    </w:p>
+    <w:p>
+      <w:pPr>
+        <w:spacing w:line="240" w:lineRule="auto"/>
+        <w:rPr>
+          <w:rFonts w:ascii="Times New Roman" w:hAnsi="Times New Roman" w:cs="Times New Roman"/>
+          <w:sz w:val="24"/>
+          <w:szCs w:val="24"/>
+        </w:rPr>
+      </w:pPr>
+    </w:p>
+    <w:p>
+      <w:pPr>
+        <w:spacing w:line="240" w:lineRule="auto"/>
+        <w:rPr>
+          <w:rFonts w:ascii="Times New Roman" w:hAnsi="Times New Roman" w:cs="Times New Roman"/>
+          <w:sz w:val="24"/>
+          <w:szCs w:val="24"/>
+        </w:rPr>
+      </w:pPr>
+    </w:p>
+    <w:p>
+      <w:pPr>
+        <w:spacing w:line="240" w:lineRule="auto"/>
+        <w:rPr>
+          <w:rFonts w:ascii="Times New Roman" w:hAnsi="Times New Roman" w:cs="Times New Roman"/>
+          <w:sz w:val="24"/>
+          <w:szCs w:val="24"/>
+        </w:rPr>
+      </w:pPr>
+    </w:p>
+    <w:p>
+      <w:pPr>
+        <w:spacing w:line="240" w:lineRule="auto"/>
+        <w:rPr>
+          <w:rFonts w:ascii="Times New Roman" w:hAnsi="Times New Roman" w:cs="Times New Roman"/>
+          <w:sz w:val="24"/>
+          <w:szCs w:val="24"/>
+        </w:rPr>
+      </w:pPr>
+    </w:p>
+    <w:p>
+      <w:pPr>
+        <w:spacing w:line="240" w:lineRule="auto"/>
+        <w:rPr>
+          <w:rFonts w:ascii="Times New Roman" w:hAnsi="Times New Roman" w:cs="Times New Roman"/>
+          <w:sz w:val="24"/>
+          <w:szCs w:val="24"/>
+        </w:rPr>
+      </w:pPr>
+    </w:p>
+    <w:p>
+      <w:pPr>
+        <w:spacing w:line="240" w:lineRule="auto"/>
+        <w:rPr>
+          <w:rFonts w:ascii="Times New Roman" w:hAnsi="Times New Roman" w:cs="Times New Roman"/>
+          <w:sz w:val="24"/>
+          <w:szCs w:val="24"/>
+        </w:rPr>
+      </w:pPr>
+    </w:p>
+    <w:p>
+      <w:pPr>
+        <w:spacing w:line="240" w:lineRule="auto"/>
+        <w:rPr>
+          <w:rFonts w:ascii="Times New Roman" w:hAnsi="Times New Roman" w:cs="Times New Roman"/>
+          <w:sz w:val="24"/>
+          <w:szCs w:val="24"/>
+        </w:rPr>
+      </w:pPr>
+    </w:p>
+    <w:p>
+      <w:pPr>
+        <w:spacing w:line="240" w:lineRule="auto"/>
+        <w:rPr>
+          <w:rFonts w:ascii="Times New Roman" w:hAnsi="Times New Roman" w:cs="Times New Roman"/>
+          <w:sz w:val="24"/>
+          <w:szCs w:val="24"/>
+        </w:rPr>
+      </w:pPr>
+    </w:p>
+    <w:p>
+      <w:pPr>
+        <w:spacing w:line="240" w:lineRule="auto"/>
+        <w:rPr>
+          <w:rFonts w:ascii="Times New Roman" w:hAnsi="Times New Roman" w:cs="Times New Roman"/>
+          <w:sz w:val="24"/>
+          <w:szCs w:val="24"/>
+        </w:rPr>
+      </w:pPr>
+    </w:p>
+    <w:p>
+      <w:pPr>
+        <w:spacing w:line="240" w:lineRule="auto"/>
+        <w:rPr>
+          <w:rFonts w:ascii="Times New Roman" w:hAnsi="Times New Roman" w:cs="Times New Roman"/>
+          <w:sz w:val="24"/>
+          <w:szCs w:val="24"/>
+        </w:rPr>
+      </w:pPr>
+    </w:p>
+    <w:p>
+      <w:pPr>
+        <w:spacing w:line="240" w:lineRule="auto"/>
+        <w:rPr>
+          <w:rFonts w:ascii="Times New Roman" w:hAnsi="Times New Roman" w:cs="Times New Roman"/>
+          <w:sz w:val="24"/>
+          <w:szCs w:val="24"/>
+        </w:rPr>
+      </w:pPr>
+    </w:p>
+    <w:p>
+      <w:pPr>
+        <w:spacing w:line="240" w:lineRule="auto"/>
+        <w:rPr>
+          <w:rFonts w:ascii="Times New Roman" w:hAnsi="Times New Roman" w:cs="Times New Roman"/>
+          <w:sz w:val="24"/>
+          <w:szCs w:val="24"/>
+        </w:rPr>
+      </w:pPr>
+    </w:p>
+    <w:p>
+      <w:pPr>
+        <w:spacing w:line="240" w:lineRule="auto"/>
+        <w:rPr>
+          <w:rFonts w:ascii="Times New Roman" w:hAnsi="Times New Roman" w:cs="Times New Roman"/>
+          <w:sz w:val="24"/>
+          <w:szCs w:val="24"/>
+        </w:rPr>
+      </w:pPr>
+    </w:p>
+    <w:p>
+      <w:pPr>
+        <w:spacing w:line="240" w:lineRule="auto"/>
+        <w:rPr>
+          <w:rFonts w:ascii="Times New Roman" w:hAnsi="Times New Roman" w:cs="Times New Roman"/>
+          <w:sz w:val="24"/>
+          <w:szCs w:val="24"/>
+        </w:rPr>
+      </w:pPr>
+    </w:p>
+    <w:p>
+      <w:pPr>
+        <w:spacing w:line="240" w:lineRule="auto"/>
+        <w:rPr>
+          <w:rFonts w:ascii="Times New Roman" w:hAnsi="Times New Roman" w:cs="Times New Roman"/>
+          <w:sz w:val="24"/>
+          <w:szCs w:val="24"/>
+        </w:rPr>
+      </w:pPr>
+    </w:p>
+    <w:p>
+      <w:pPr>
+        <w:spacing w:line="240" w:lineRule="auto"/>
+        <w:rPr>
+          <w:rFonts w:ascii="Times New Roman" w:hAnsi="Times New Roman" w:cs="Times New Roman"/>
+          <w:sz w:val="24"/>
+          <w:szCs w:val="24"/>
+        </w:rPr>
+      </w:pPr>
+    </w:p>
+    <w:p>
+      <w:pPr>
+        <w:spacing w:line="240" w:lineRule="auto"/>
+        <w:jc w:val="center"/>
+        <w:rPr>
+          <w:rFonts w:ascii="Times New Roman" w:hAnsi="Times New Roman" w:cs="Times New Roman"/>
+          <w:b/>
+          <w:sz w:val="24"/>
+          <w:szCs w:val="24"/>
+        </w:rPr>
+      </w:pPr>
+      <w:r>
+        <w:rPr>
+          <w:rFonts w:ascii="Times New Roman" w:hAnsi="Times New Roman" w:cs="Times New Roman"/>
+          <w:b/>
+          <w:sz w:val="24"/>
+          <w:szCs w:val="24"/>
+        </w:rPr>
+        <w:lastRenderedPageBreak/>
+        <w:t>BAB I</w:t>
+      </w:r>
+    </w:p>
+    <w:p>
+      <w:pPr>
+        <w:spacing w:line="240" w:lineRule="auto"/>
+        <w:jc w:val="center"/>
+        <w:rPr>
+          <w:rFonts w:ascii="Times New Roman" w:hAnsi="Times New Roman" w:cs="Times New Roman"/>
+          <w:b/>
+          <w:sz w:val="24"/>
+          <w:szCs w:val="24"/>
+        </w:rPr>
+      </w:pPr>
+      <w:r>
+        <w:rPr>
+          <w:rFonts w:ascii="Times New Roman" w:hAnsi="Times New Roman" w:cs="Times New Roman"/>
+          <w:b/>
+          <w:sz w:val="24"/>
+          <w:szCs w:val="24"/>
+        </w:rPr>
+        <w:t>PENDAHULUAN</w:t>
+      </w:r>
+    </w:p>
+    <w:p>
+      <w:pPr>
+        <w:spacing w:line="240" w:lineRule="auto"/>
+        <w:rPr>
+          <w:rFonts w:ascii="Times New Roman" w:hAnsi="Times New Roman" w:cs="Times New Roman"/>
+          <w:b/>
+          <w:sz w:val="24"/>
+          <w:szCs w:val="24"/>
         </w:rPr>
       </w:pPr>
       <w:bookmarkStart w:id="0" w:name="_GoBack"/>
       <w:bookmarkEnd w:id="0"/>
+    </w:p>
+    <w:p>
+      <w:pPr>
+        <w:spacing w:line="240" w:lineRule="auto"/>
+        <w:ind w:left="5040" w:firstLine="720"/>
+        <w:jc w:val="center"/>
+        <w:rPr>
+          <w:rFonts w:ascii="Times New Roman" w:hAnsi="Times New Roman" w:cs="Times New Roman"/>
+          <w:sz w:val="24"/>
+          <w:szCs w:val="24"/>
+        </w:rPr>
+      </w:pPr>
+    </w:p>
+    <w:p>
+      <w:pPr>
+        <w:spacing w:line="240" w:lineRule="auto"/>
+        <w:ind w:left="5040" w:firstLine="720"/>
+        <w:jc w:val="center"/>
+        <w:rPr>
+          <w:rFonts w:ascii="Times New Roman" w:hAnsi="Times New Roman" w:cs="Times New Roman"/>
+          <w:sz w:val="24"/>
+          <w:szCs w:val="24"/>
+        </w:rPr>
+      </w:pPr>
+    </w:p>
+    <w:p>
+      <w:pPr>
+        <w:spacing w:line="240" w:lineRule="auto"/>
+        <w:ind w:left="5040" w:firstLine="720"/>
+        <w:jc w:val="center"/>
+        <w:rPr>
+          <w:rFonts w:ascii="Times New Roman" w:hAnsi="Times New Roman" w:cs="Times New Roman"/>
+          <w:sz w:val="24"/>
+          <w:szCs w:val="24"/>
+        </w:rPr>
+      </w:pPr>
+    </w:p>
+    <w:p>
+      <w:pPr>
+        <w:spacing w:line="240" w:lineRule="auto"/>
+        <w:ind w:left="5040" w:firstLine="720"/>
+        <w:jc w:val="center"/>
+        <w:rPr>
+          <w:rFonts w:ascii="Times New Roman" w:hAnsi="Times New Roman" w:cs="Times New Roman"/>
+          <w:sz w:val="24"/>
+          <w:szCs w:val="24"/>
+        </w:rPr>
+      </w:pPr>
+    </w:p>
+    <w:p>
+      <w:pPr>
+        <w:spacing w:line="240" w:lineRule="auto"/>
+        <w:ind w:left="5040" w:firstLine="720"/>
+        <w:jc w:val="center"/>
+        <w:rPr>
+          <w:rFonts w:ascii="Times New Roman" w:hAnsi="Times New Roman" w:cs="Times New Roman"/>
+          <w:sz w:val="24"/>
+          <w:szCs w:val="24"/>
+        </w:rPr>
+      </w:pPr>
+    </w:p>
+    <w:p>
+      <w:pPr>
+        <w:spacing w:line="240" w:lineRule="auto"/>
+        <w:ind w:left="5040" w:firstLine="720"/>
+        <w:jc w:val="center"/>
+        <w:rPr>
+          <w:rFonts w:ascii="Times New Roman" w:hAnsi="Times New Roman" w:cs="Times New Roman"/>
+          <w:sz w:val="24"/>
+          <w:szCs w:val="24"/>
+        </w:rPr>
+      </w:pPr>
+    </w:p>
+    <w:p>
+      <w:pPr>
+        <w:spacing w:line="240" w:lineRule="auto"/>
+        <w:ind w:left="5040" w:firstLine="720"/>
+        <w:jc w:val="center"/>
+        <w:rPr>
+          <w:rFonts w:ascii="Times New Roman" w:hAnsi="Times New Roman" w:cs="Times New Roman"/>
+          <w:sz w:val="24"/>
+          <w:szCs w:val="24"/>
+        </w:rPr>
+      </w:pPr>
+    </w:p>
+    <w:p>
+      <w:pPr>
+        <w:spacing w:line="240" w:lineRule="auto"/>
+        <w:ind w:left="5040" w:firstLine="720"/>
+        <w:jc w:val="center"/>
+        <w:rPr>
+          <w:rFonts w:ascii="Times New Roman" w:hAnsi="Times New Roman" w:cs="Times New Roman"/>
+          <w:sz w:val="24"/>
+          <w:szCs w:val="24"/>
+        </w:rPr>
+      </w:pPr>
+    </w:p>
+    <w:p>
+      <w:pPr>
+        <w:spacing w:line="240" w:lineRule="auto"/>
+        <w:ind w:left="5040" w:firstLine="720"/>
+        <w:jc w:val="center"/>
+        <w:rPr>
+          <w:rFonts w:ascii="Times New Roman" w:hAnsi="Times New Roman" w:cs="Times New Roman"/>
+          <w:sz w:val="24"/>
+          <w:szCs w:val="24"/>
+        </w:rPr>
+      </w:pPr>
+    </w:p>
+    <w:p>
+      <w:pPr>
+        <w:spacing w:line="240" w:lineRule="auto"/>
+        <w:ind w:left="5040" w:firstLine="720"/>
+        <w:jc w:val="center"/>
+        <w:rPr>
+          <w:rFonts w:ascii="Times New Roman" w:hAnsi="Times New Roman" w:cs="Times New Roman"/>
+          <w:sz w:val="24"/>
+          <w:szCs w:val="24"/>
+        </w:rPr>
+      </w:pPr>
+    </w:p>
+    <w:p>
+      <w:pPr>
+        <w:spacing w:line="240" w:lineRule="auto"/>
+        <w:ind w:left="5040" w:firstLine="720"/>
+        <w:jc w:val="center"/>
+        <w:rPr>
+          <w:rFonts w:ascii="Times New Roman" w:hAnsi="Times New Roman" w:cs="Times New Roman"/>
+          <w:sz w:val="24"/>
+          <w:szCs w:val="24"/>
+        </w:rPr>
+      </w:pPr>
+    </w:p>
+    <w:p>
+      <w:pPr>
+        <w:spacing w:line="240" w:lineRule="auto"/>
+        <w:ind w:left="5040" w:firstLine="720"/>
+        <w:jc w:val="center"/>
+        <w:rPr>
+          <w:rFonts w:ascii="Times New Roman" w:hAnsi="Times New Roman" w:cs="Times New Roman"/>
+          <w:sz w:val="24"/>
+          <w:szCs w:val="24"/>
+        </w:rPr>
+      </w:pPr>
+    </w:p>
+    <w:p>
+      <w:pPr>
+        <w:spacing w:line="240" w:lineRule="auto"/>
+        <w:ind w:left="5040" w:firstLine="720"/>
+        <w:jc w:val="center"/>
+        <w:rPr>
+          <w:rFonts w:ascii="Times New Roman" w:hAnsi="Times New Roman" w:cs="Times New Roman"/>
+          <w:sz w:val="24"/>
+          <w:szCs w:val="24"/>
+        </w:rPr>
+      </w:pPr>
+    </w:p>
+    <w:p>
+      <w:pPr>
+        <w:spacing w:line="240" w:lineRule="auto"/>
+        <w:ind w:left="5040" w:firstLine="720"/>
+        <w:jc w:val="center"/>
+        <w:rPr>
+          <w:rFonts w:ascii="Times New Roman" w:hAnsi="Times New Roman" w:cs="Times New Roman"/>
+          <w:sz w:val="24"/>
+          <w:szCs w:val="24"/>
+        </w:rPr>
+      </w:pPr>
+    </w:p>
+    <w:p>
+      <w:pPr>
+        <w:spacing w:line="240" w:lineRule="auto"/>
+        <w:ind w:left="5040" w:firstLine="720"/>
+        <w:jc w:val="center"/>
+        <w:rPr>
+          <w:rFonts w:ascii="Times New Roman" w:hAnsi="Times New Roman" w:cs="Times New Roman"/>
+          <w:sz w:val="24"/>
+          <w:szCs w:val="24"/>
+        </w:rPr>
+      </w:pPr>
+    </w:p>
+    <w:p>
+      <w:pPr>
+        <w:spacing w:line="240" w:lineRule="auto"/>
+        <w:ind w:left="5040" w:firstLine="720"/>
+        <w:jc w:val="center"/>
+        <w:rPr>
+          <w:rFonts w:ascii="Times New Roman" w:hAnsi="Times New Roman" w:cs="Times New Roman"/>
+          <w:sz w:val="24"/>
+          <w:szCs w:val="24"/>
+        </w:rPr>
+      </w:pPr>
+    </w:p>
+    <w:p>
+      <w:pPr>
+        <w:spacing w:line="240" w:lineRule="auto"/>
+        <w:ind w:left="5040" w:firstLine="720"/>
+        <w:jc w:val="center"/>
+        <w:rPr>
+          <w:rFonts w:ascii="Times New Roman" w:hAnsi="Times New Roman" w:cs="Times New Roman"/>
+          <w:sz w:val="24"/>
+          <w:szCs w:val="24"/>
+        </w:rPr>
+      </w:pPr>
+    </w:p>
+    <w:p>
+      <w:pPr>
+        <w:spacing w:line="240" w:lineRule="auto"/>
+        <w:ind w:left="5040" w:firstLine="720"/>
+        <w:jc w:val="center"/>
+        <w:rPr>
+          <w:rFonts w:ascii="Times New Roman" w:hAnsi="Times New Roman" w:cs="Times New Roman"/>
+          <w:sz w:val="24"/>
+          <w:szCs w:val="24"/>
+        </w:rPr>
+      </w:pPr>
+    </w:p>
+    <w:p>
+      <w:pPr>
+        <w:spacing w:line="240" w:lineRule="auto"/>
+        <w:ind w:left="5040" w:firstLine="720"/>
+        <w:jc w:val="center"/>
+        <w:rPr>
+          <w:rFonts w:ascii="Times New Roman" w:hAnsi="Times New Roman" w:cs="Times New Roman"/>
+          <w:sz w:val="24"/>
+          <w:szCs w:val="24"/>
+        </w:rPr>
+      </w:pPr>
+    </w:p>
+    <w:p>
+      <w:pPr>
+        <w:spacing w:line="240" w:lineRule="auto"/>
+        <w:ind w:left="5040" w:firstLine="720"/>
+        <w:jc w:val="center"/>
+        <w:rPr>
+          <w:rFonts w:ascii="Times New Roman" w:hAnsi="Times New Roman" w:cs="Times New Roman"/>
+          <w:sz w:val="24"/>
+          <w:szCs w:val="24"/>
+        </w:rPr>
+      </w:pPr>
+    </w:p>
+    <w:p>
+      <w:pPr>
+        <w:spacing w:line="240" w:lineRule="auto"/>
+        <w:ind w:left="5040" w:firstLine="720"/>
+        <w:jc w:val="center"/>
+        <w:rPr>
+          <w:rFonts w:ascii="Times New Roman" w:hAnsi="Times New Roman" w:cs="Times New Roman"/>
+          <w:sz w:val="24"/>
+          <w:szCs w:val="24"/>
+        </w:rPr>
+      </w:pPr>
+    </w:p>
+    <w:p>
+      <w:pPr>
+        <w:spacing w:line="240" w:lineRule="auto"/>
+        <w:ind w:left="5040" w:firstLine="720"/>
+        <w:jc w:val="center"/>
+        <w:rPr>
+          <w:rFonts w:ascii="Times New Roman" w:hAnsi="Times New Roman" w:cs="Times New Roman"/>
+          <w:sz w:val="24"/>
+          <w:szCs w:val="24"/>
+        </w:rPr>
+      </w:pPr>
+    </w:p>
+    <w:p>
+      <w:pPr>
+        <w:spacing w:line="240" w:lineRule="auto"/>
+        <w:ind w:left="5040" w:firstLine="720"/>
+        <w:jc w:val="center"/>
+        <w:rPr>
+          <w:rFonts w:ascii="Times New Roman" w:hAnsi="Times New Roman" w:cs="Times New Roman"/>
+          <w:sz w:val="24"/>
+          <w:szCs w:val="24"/>
+        </w:rPr>
+      </w:pPr>
+    </w:p>
+    <w:p>
+      <w:pPr>
+        <w:spacing w:line="240" w:lineRule="auto"/>
+        <w:ind w:left="5040" w:firstLine="720"/>
+        <w:jc w:val="center"/>
+        <w:rPr>
+          <w:rFonts w:ascii="Times New Roman" w:hAnsi="Times New Roman" w:cs="Times New Roman"/>
+          <w:sz w:val="24"/>
+          <w:szCs w:val="24"/>
+        </w:rPr>
+      </w:pPr>
+    </w:p>
+    <w:p>
+      <w:pPr>
+        <w:spacing w:line="240" w:lineRule="auto"/>
+        <w:ind w:left="5040" w:firstLine="720"/>
+        <w:jc w:val="center"/>
+        <w:rPr>
+          <w:rFonts w:ascii="Times New Roman" w:hAnsi="Times New Roman" w:cs="Times New Roman"/>
+          <w:sz w:val="24"/>
+          <w:szCs w:val="24"/>
+        </w:rPr>
+      </w:pPr>
     </w:p>
     <w:sectPr>
       <w:pgSz w:w="11907" w:h="16839" w:code="9"/>

</xml_diff>

<commit_message>
menambahkan bab 1 sub bab 1.1
</commit_message>
<xml_diff>
--- a/Laporan.docx
+++ b/Laporan.docx
@@ -80,7 +80,7 @@
                     <pic:cNvPicPr/>
                   </pic:nvPicPr>
                   <pic:blipFill>
-                    <a:blip r:embed="rId6" cstate="print"/>
+                    <a:blip r:embed="rId7" cstate="print"/>
                     <a:stretch>
                       <a:fillRect/>
                     </a:stretch>
@@ -394,8 +394,6 @@
         </w:rPr>
         <w:t>u</w:t>
       </w:r>
-      <w:bookmarkStart w:id="0" w:name="_GoBack"/>
-      <w:bookmarkEnd w:id="0"/>
       <w:r>
         <w:rPr>
           <w:rFonts w:ascii="Times New Roman" w:hAnsi="Times New Roman" w:cs="Times New Roman"/>
@@ -690,21 +688,21 @@
     </w:p>
     <w:p>
       <w:pPr>
-        <w:spacing w:line="240" w:lineRule="auto"/>
-        <w:jc w:val="center"/>
-        <w:rPr>
-          <w:rFonts w:ascii="Times New Roman" w:hAnsi="Times New Roman" w:cs="Times New Roman"/>
-          <w:b/>
-          <w:sz w:val="24"/>
-          <w:szCs w:val="24"/>
-        </w:rPr>
-      </w:pPr>
-      <w:r>
-        <w:rPr>
-          <w:rFonts w:ascii="Times New Roman" w:hAnsi="Times New Roman" w:cs="Times New Roman"/>
-          <w:b/>
-          <w:sz w:val="24"/>
-          <w:szCs w:val="24"/>
+        <w:pStyle w:val="Heading1"/>
+        <w:jc w:val="center"/>
+        <w:rPr>
+          <w:rFonts w:ascii="Times New Roman" w:hAnsi="Times New Roman" w:cs="Times New Roman"/>
+          <w:color w:val="000000" w:themeColor="text1"/>
+          <w:sz w:val="28"/>
+          <w:szCs w:val="28"/>
+        </w:rPr>
+      </w:pPr>
+      <w:r>
+        <w:rPr>
+          <w:rFonts w:ascii="Times New Roman" w:hAnsi="Times New Roman" w:cs="Times New Roman"/>
+          <w:color w:val="000000" w:themeColor="text1"/>
+          <w:sz w:val="28"/>
+          <w:szCs w:val="28"/>
         </w:rPr>
         <w:lastRenderedPageBreak/>
         <w:t>KATA PENGANTAR</w:t>
@@ -1491,7 +1489,12 @@
     </w:p>
     <w:p>
       <w:pPr>
-        <w:spacing w:line="240" w:lineRule="auto"/>
+        <w:pStyle w:val="ListParagraph"/>
+        <w:numPr>
+          <w:ilvl w:val="1"/>
+          <w:numId w:val="1"/>
+        </w:numPr>
+        <w:spacing w:line="480" w:lineRule="auto"/>
         <w:rPr>
           <w:rFonts w:ascii="Times New Roman" w:hAnsi="Times New Roman" w:cs="Times New Roman"/>
           <w:b/>
@@ -1499,12 +1502,247 @@
           <w:szCs w:val="24"/>
         </w:rPr>
       </w:pPr>
+      <w:r>
+        <w:rPr>
+          <w:rFonts w:ascii="Times New Roman" w:hAnsi="Times New Roman" w:cs="Times New Roman"/>
+          <w:b/>
+          <w:sz w:val="24"/>
+          <w:szCs w:val="24"/>
+        </w:rPr>
+        <w:t>Umum</w:t>
+      </w:r>
+    </w:p>
+    <w:p>
+      <w:pPr>
+        <w:spacing w:line="480" w:lineRule="auto"/>
+        <w:ind w:firstLine="720"/>
+        <w:jc w:val="both"/>
+        <w:rPr>
+          <w:rFonts w:ascii="Times New Roman" w:hAnsi="Times New Roman" w:cs="Times New Roman"/>
+          <w:sz w:val="24"/>
+          <w:szCs w:val="24"/>
+        </w:rPr>
+      </w:pPr>
+      <w:r>
+        <w:rPr>
+          <w:rFonts w:ascii="Times New Roman" w:hAnsi="Times New Roman" w:cs="Times New Roman"/>
+          <w:sz w:val="24"/>
+          <w:szCs w:val="24"/>
+        </w:rPr>
+        <w:t>Sistem informasi adalah suatu sistem didalam suatu organisasi yang</w:t>
+      </w:r>
+      <w:r>
+        <w:rPr>
+          <w:rFonts w:ascii="Times New Roman" w:hAnsi="Times New Roman" w:cs="Times New Roman"/>
+          <w:sz w:val="24"/>
+          <w:szCs w:val="24"/>
+        </w:rPr>
+        <w:t xml:space="preserve"> </w:t>
+      </w:r>
+      <w:r>
+        <w:rPr>
+          <w:rFonts w:ascii="Times New Roman" w:hAnsi="Times New Roman" w:cs="Times New Roman"/>
+          <w:sz w:val="24"/>
+          <w:szCs w:val="24"/>
+        </w:rPr>
+        <w:t>mempertemukan kebutuhan pengolahan transaksi harian, mendukung operasi</w:t>
+      </w:r>
+      <w:r>
+        <w:rPr>
+          <w:rFonts w:ascii="Times New Roman" w:hAnsi="Times New Roman" w:cs="Times New Roman"/>
+          <w:sz w:val="24"/>
+          <w:szCs w:val="24"/>
+        </w:rPr>
+        <w:t xml:space="preserve"> </w:t>
+      </w:r>
+      <w:r>
+        <w:rPr>
+          <w:rFonts w:ascii="Times New Roman" w:hAnsi="Times New Roman" w:cs="Times New Roman"/>
+          <w:sz w:val="24"/>
+          <w:szCs w:val="24"/>
+        </w:rPr>
+        <w:t>bersifat manajerial dan kegiatan strategi dari suatu organisasi dan menyediakan</w:t>
+      </w:r>
+      <w:r>
+        <w:rPr>
+          <w:rFonts w:ascii="Times New Roman" w:hAnsi="Times New Roman" w:cs="Times New Roman"/>
+          <w:sz w:val="24"/>
+          <w:szCs w:val="24"/>
+        </w:rPr>
+        <w:t xml:space="preserve"> </w:t>
+      </w:r>
+      <w:r>
+        <w:rPr>
+          <w:rFonts w:ascii="Times New Roman" w:hAnsi="Times New Roman" w:cs="Times New Roman"/>
+          <w:sz w:val="24"/>
+          <w:szCs w:val="24"/>
+        </w:rPr>
+        <w:t>pihak luar tertentu dengan laporan-laporan yang diperlukan (Jogiyanto, 1991).</w:t>
+      </w:r>
+    </w:p>
+    <w:p>
+      <w:pPr>
+        <w:spacing w:line="480" w:lineRule="auto"/>
+        <w:ind w:firstLine="720"/>
+        <w:jc w:val="both"/>
+        <w:rPr>
+          <w:rFonts w:ascii="Times New Roman" w:hAnsi="Times New Roman" w:cs="Times New Roman"/>
+          <w:sz w:val="24"/>
+          <w:szCs w:val="24"/>
+        </w:rPr>
+      </w:pPr>
+      <w:r>
+        <w:rPr>
+          <w:rFonts w:ascii="Times New Roman" w:hAnsi="Times New Roman" w:cs="Times New Roman"/>
+          <w:sz w:val="24"/>
+          <w:szCs w:val="24"/>
+        </w:rPr>
+        <w:t xml:space="preserve">Perkembangan, perubahan, dan dinamika masyarakat semakin cepat seiring dengan perkembangan zaman dan teknologi memerlukan kualitas informasi yang akurat, cepat dan tepat. Teknologi informasi salah satu contoh </w:t>
+      </w:r>
+      <w:r>
+        <w:rPr>
+          <w:rFonts w:ascii="Times New Roman" w:hAnsi="Times New Roman" w:cs="Times New Roman"/>
+          <w:sz w:val="24"/>
+          <w:szCs w:val="24"/>
+        </w:rPr>
+        <w:t xml:space="preserve">produk teknologi yang berkembang pesat yang dapat </w:t>
+      </w:r>
+    </w:p>
+    <w:p>
+      <w:pPr>
+        <w:spacing w:line="480" w:lineRule="auto"/>
+        <w:ind w:firstLine="720"/>
+        <w:jc w:val="both"/>
+        <w:rPr>
+          <w:rFonts w:ascii="Times New Roman" w:hAnsi="Times New Roman" w:cs="Times New Roman"/>
+          <w:sz w:val="24"/>
+          <w:szCs w:val="24"/>
+        </w:rPr>
+      </w:pPr>
+    </w:p>
+    <w:p>
+      <w:pPr>
+        <w:spacing w:line="480" w:lineRule="auto"/>
+        <w:ind w:firstLine="720"/>
+        <w:jc w:val="both"/>
+        <w:rPr>
+          <w:rFonts w:ascii="Times New Roman" w:hAnsi="Times New Roman" w:cs="Times New Roman"/>
+          <w:sz w:val="24"/>
+          <w:szCs w:val="24"/>
+        </w:rPr>
+      </w:pPr>
+      <w:r>
+        <w:rPr>
+          <w:rFonts w:ascii="Times New Roman" w:hAnsi="Times New Roman" w:cs="Times New Roman"/>
+          <w:sz w:val="24"/>
+          <w:szCs w:val="24"/>
+        </w:rPr>
+        <w:t>Aku sayang kamu, sampai tua, sampai nanti, sampai maut memisahkan.</w:t>
+      </w:r>
+    </w:p>
+    <w:p>
+      <w:pPr>
+        <w:spacing w:line="480" w:lineRule="auto"/>
+        <w:ind w:firstLine="720"/>
+        <w:jc w:val="both"/>
+        <w:rPr>
+          <w:rFonts w:ascii="Times New Roman" w:hAnsi="Times New Roman" w:cs="Times New Roman"/>
+          <w:sz w:val="24"/>
+          <w:szCs w:val="24"/>
+        </w:rPr>
+      </w:pPr>
+      <w:r>
+        <w:rPr>
+          <w:rFonts w:ascii="Times New Roman" w:hAnsi="Times New Roman" w:cs="Times New Roman"/>
+          <w:sz w:val="24"/>
+          <w:szCs w:val="24"/>
+        </w:rPr>
+        <w:t xml:space="preserve">Semoga kita menjadi keluarga yang sakinah mawaddah marrahmah, dikaruniai putra putri yang soleh soleha. Sehat selalu yaa suamiku sayang.. Happy Birthday to you.. Panjang umur, sehat selalu, murah rezeki, jadi suami yang baik sabar dan penyayang.. </w:t>
+      </w:r>
+      <w:r>
+        <w:rPr>
+          <w:rFonts w:ascii="Times New Roman" w:hAnsi="Times New Roman" w:cs="Times New Roman"/>
+          <w:sz w:val="24"/>
+          <w:szCs w:val="24"/>
+        </w:rPr>
+        <w:t>Sayang kamu suamiku..</w:t>
+      </w:r>
+    </w:p>
+    <w:p>
+      <w:pPr>
+        <w:spacing w:line="480" w:lineRule="auto"/>
+        <w:jc w:val="both"/>
+        <w:rPr>
+          <w:rFonts w:ascii="Times New Roman" w:hAnsi="Times New Roman" w:cs="Times New Roman"/>
+          <w:sz w:val="24"/>
+          <w:szCs w:val="24"/>
+        </w:rPr>
+      </w:pPr>
+      <w:r>
+        <w:rPr>
+          <w:rFonts w:ascii="Times New Roman" w:hAnsi="Times New Roman" w:cs="Times New Roman"/>
+          <w:sz w:val="24"/>
+          <w:szCs w:val="24"/>
+        </w:rPr>
+        <w:t xml:space="preserve">Ohiya, aku benci Desta, Enzy, </w:t>
+      </w:r>
+      <w:r>
+        <w:rPr>
+          <w:rFonts w:ascii="Times New Roman" w:hAnsi="Times New Roman" w:cs="Times New Roman"/>
+          <w:sz w:val="24"/>
+          <w:szCs w:val="24"/>
+        </w:rPr>
+        <w:t xml:space="preserve">dan kawan-kawannya, dia buat aku jadi kedua di telinga kamu, kamu suka budge kalo aku panggil pas kamu lagi nonton mereka, aku benci bangettttt! </w:t>
+      </w:r>
+    </w:p>
+    <w:p>
+      <w:pPr>
+        <w:spacing w:line="480" w:lineRule="auto"/>
+        <w:jc w:val="both"/>
+        <w:rPr>
+          <w:rFonts w:ascii="Times New Roman" w:hAnsi="Times New Roman" w:cs="Times New Roman"/>
+          <w:sz w:val="24"/>
+          <w:szCs w:val="24"/>
+        </w:rPr>
+      </w:pPr>
+    </w:p>
+    <w:p>
+      <w:pPr>
+        <w:spacing w:line="480" w:lineRule="auto"/>
+        <w:jc w:val="both"/>
+        <w:rPr>
+          <w:rFonts w:ascii="Times New Roman" w:hAnsi="Times New Roman" w:cs="Times New Roman"/>
+          <w:sz w:val="24"/>
+          <w:szCs w:val="24"/>
+        </w:rPr>
+      </w:pPr>
+      <w:r>
+        <w:rPr>
+          <w:rFonts w:ascii="Times New Roman" w:hAnsi="Times New Roman" w:cs="Times New Roman"/>
+          <w:sz w:val="24"/>
+          <w:szCs w:val="24"/>
+        </w:rPr>
+        <w:t>-Istri &amp; Sunshine-</w:t>
+      </w:r>
+    </w:p>
+    <w:p>
+      <w:pPr>
+        <w:spacing w:line="480" w:lineRule="auto"/>
+        <w:jc w:val="both"/>
+        <w:rPr>
+          <w:rFonts w:ascii="Times New Roman" w:hAnsi="Times New Roman" w:cs="Times New Roman"/>
+          <w:sz w:val="24"/>
+          <w:szCs w:val="24"/>
+        </w:rPr>
+      </w:pPr>
+      <w:bookmarkStart w:id="0" w:name="_GoBack"/>
+      <w:bookmarkEnd w:id="0"/>
     </w:p>
     <w:p>
       <w:pPr>
         <w:spacing w:line="240" w:lineRule="auto"/>
         <w:ind w:left="5040" w:firstLine="720"/>
-        <w:jc w:val="center"/>
+        <w:jc w:val="both"/>
         <w:rPr>
           <w:rFonts w:ascii="Times New Roman" w:hAnsi="Times New Roman" w:cs="Times New Roman"/>
           <w:sz w:val="24"/>
@@ -1516,7 +1754,7 @@
       <w:pPr>
         <w:spacing w:line="240" w:lineRule="auto"/>
         <w:ind w:left="5040" w:firstLine="720"/>
-        <w:jc w:val="center"/>
+        <w:jc w:val="both"/>
         <w:rPr>
           <w:rFonts w:ascii="Times New Roman" w:hAnsi="Times New Roman" w:cs="Times New Roman"/>
           <w:sz w:val="24"/>
@@ -1528,7 +1766,7 @@
       <w:pPr>
         <w:spacing w:line="240" w:lineRule="auto"/>
         <w:ind w:left="5040" w:firstLine="720"/>
-        <w:jc w:val="center"/>
+        <w:jc w:val="both"/>
         <w:rPr>
           <w:rFonts w:ascii="Times New Roman" w:hAnsi="Times New Roman" w:cs="Times New Roman"/>
           <w:sz w:val="24"/>
@@ -1540,7 +1778,7 @@
       <w:pPr>
         <w:spacing w:line="240" w:lineRule="auto"/>
         <w:ind w:left="5040" w:firstLine="720"/>
-        <w:jc w:val="center"/>
+        <w:jc w:val="both"/>
         <w:rPr>
           <w:rFonts w:ascii="Times New Roman" w:hAnsi="Times New Roman" w:cs="Times New Roman"/>
           <w:sz w:val="24"/>
@@ -1552,7 +1790,7 @@
       <w:pPr>
         <w:spacing w:line="240" w:lineRule="auto"/>
         <w:ind w:left="5040" w:firstLine="720"/>
-        <w:jc w:val="center"/>
+        <w:jc w:val="both"/>
         <w:rPr>
           <w:rFonts w:ascii="Times New Roman" w:hAnsi="Times New Roman" w:cs="Times New Roman"/>
           <w:sz w:val="24"/>
@@ -1564,7 +1802,7 @@
       <w:pPr>
         <w:spacing w:line="240" w:lineRule="auto"/>
         <w:ind w:left="5040" w:firstLine="720"/>
-        <w:jc w:val="center"/>
+        <w:jc w:val="both"/>
         <w:rPr>
           <w:rFonts w:ascii="Times New Roman" w:hAnsi="Times New Roman" w:cs="Times New Roman"/>
           <w:sz w:val="24"/>
@@ -1576,7 +1814,7 @@
       <w:pPr>
         <w:spacing w:line="240" w:lineRule="auto"/>
         <w:ind w:left="5040" w:firstLine="720"/>
-        <w:jc w:val="center"/>
+        <w:jc w:val="both"/>
         <w:rPr>
           <w:rFonts w:ascii="Times New Roman" w:hAnsi="Times New Roman" w:cs="Times New Roman"/>
           <w:sz w:val="24"/>
@@ -1588,7 +1826,7 @@
       <w:pPr>
         <w:spacing w:line="240" w:lineRule="auto"/>
         <w:ind w:left="5040" w:firstLine="720"/>
-        <w:jc w:val="center"/>
+        <w:jc w:val="both"/>
         <w:rPr>
           <w:rFonts w:ascii="Times New Roman" w:hAnsi="Times New Roman" w:cs="Times New Roman"/>
           <w:sz w:val="24"/>
@@ -1600,7 +1838,7 @@
       <w:pPr>
         <w:spacing w:line="240" w:lineRule="auto"/>
         <w:ind w:left="5040" w:firstLine="720"/>
-        <w:jc w:val="center"/>
+        <w:jc w:val="both"/>
         <w:rPr>
           <w:rFonts w:ascii="Times New Roman" w:hAnsi="Times New Roman" w:cs="Times New Roman"/>
           <w:sz w:val="24"/>
@@ -1612,7 +1850,7 @@
       <w:pPr>
         <w:spacing w:line="240" w:lineRule="auto"/>
         <w:ind w:left="5040" w:firstLine="720"/>
-        <w:jc w:val="center"/>
+        <w:jc w:val="both"/>
         <w:rPr>
           <w:rFonts w:ascii="Times New Roman" w:hAnsi="Times New Roman" w:cs="Times New Roman"/>
           <w:sz w:val="24"/>
@@ -1624,7 +1862,7 @@
       <w:pPr>
         <w:spacing w:line="240" w:lineRule="auto"/>
         <w:ind w:left="5040" w:firstLine="720"/>
-        <w:jc w:val="center"/>
+        <w:jc w:val="both"/>
         <w:rPr>
           <w:rFonts w:ascii="Times New Roman" w:hAnsi="Times New Roman" w:cs="Times New Roman"/>
           <w:sz w:val="24"/>
@@ -1636,7 +1874,7 @@
       <w:pPr>
         <w:spacing w:line="240" w:lineRule="auto"/>
         <w:ind w:left="5040" w:firstLine="720"/>
-        <w:jc w:val="center"/>
+        <w:jc w:val="both"/>
         <w:rPr>
           <w:rFonts w:ascii="Times New Roman" w:hAnsi="Times New Roman" w:cs="Times New Roman"/>
           <w:sz w:val="24"/>
@@ -1648,7 +1886,7 @@
       <w:pPr>
         <w:spacing w:line="240" w:lineRule="auto"/>
         <w:ind w:left="5040" w:firstLine="720"/>
-        <w:jc w:val="center"/>
+        <w:jc w:val="both"/>
         <w:rPr>
           <w:rFonts w:ascii="Times New Roman" w:hAnsi="Times New Roman" w:cs="Times New Roman"/>
           <w:sz w:val="24"/>
@@ -1660,7 +1898,7 @@
       <w:pPr>
         <w:spacing w:line="240" w:lineRule="auto"/>
         <w:ind w:left="5040" w:firstLine="720"/>
-        <w:jc w:val="center"/>
+        <w:jc w:val="both"/>
         <w:rPr>
           <w:rFonts w:ascii="Times New Roman" w:hAnsi="Times New Roman" w:cs="Times New Roman"/>
           <w:sz w:val="24"/>
@@ -1858,6 +2096,127 @@
     </w:p>
   </w:footnote>
 </w:footnotes>
+</file>
+
+<file path=word/numbering.xml><?xml version="1.0" encoding="utf-8"?>
+<w:numbering xmlns:wpc="http://schemas.microsoft.com/office/word/2010/wordprocessingCanvas" xmlns:mc="http://schemas.openxmlformats.org/markup-compatibility/2006" xmlns:o="urn:schemas-microsoft-com:office:office" xmlns:r="http://schemas.openxmlformats.org/officeDocument/2006/relationships" xmlns:m="http://schemas.openxmlformats.org/officeDocument/2006/math" xmlns:v="urn:schemas-microsoft-com:vml" xmlns:wp14="http://schemas.microsoft.com/office/word/2010/wordprocessingDrawing" xmlns:wp="http://schemas.openxmlformats.org/drawingml/2006/wordprocessingDrawing" xmlns:w10="urn:schemas-microsoft-com:office:word" xmlns:w="http://schemas.openxmlformats.org/wordprocessingml/2006/main" xmlns:w14="http://schemas.microsoft.com/office/word/2010/wordml" xmlns:w15="http://schemas.microsoft.com/office/word/2012/wordml" xmlns:wpg="http://schemas.microsoft.com/office/word/2010/wordprocessingGroup" xmlns:wpi="http://schemas.microsoft.com/office/word/2010/wordprocessingInk" xmlns:wne="http://schemas.microsoft.com/office/word/2006/wordml" xmlns:wps="http://schemas.microsoft.com/office/word/2010/wordprocessingShape" mc:Ignorable="w14 w15 wp14">
+  <w:abstractNum w:abstractNumId="0">
+    <w:nsid w:val="6CE733C2"/>
+    <w:multiLevelType w:val="multilevel"/>
+    <w:tmpl w:val="1C8C8CBE"/>
+    <w:lvl w:ilvl="0">
+      <w:start w:val="1"/>
+      <w:numFmt w:val="decimal"/>
+      <w:lvlText w:val="%1"/>
+      <w:lvlJc w:val="left"/>
+      <w:pPr>
+        <w:ind w:left="720" w:hanging="720"/>
+      </w:pPr>
+      <w:rPr>
+        <w:rFonts w:hint="default"/>
+      </w:rPr>
+    </w:lvl>
+    <w:lvl w:ilvl="1">
+      <w:start w:val="1"/>
+      <w:numFmt w:val="decimal"/>
+      <w:lvlText w:val="%1.%2"/>
+      <w:lvlJc w:val="left"/>
+      <w:pPr>
+        <w:ind w:left="720" w:hanging="720"/>
+      </w:pPr>
+      <w:rPr>
+        <w:rFonts w:hint="default"/>
+      </w:rPr>
+    </w:lvl>
+    <w:lvl w:ilvl="2">
+      <w:start w:val="1"/>
+      <w:numFmt w:val="decimal"/>
+      <w:lvlText w:val="%1.%2.%3"/>
+      <w:lvlJc w:val="left"/>
+      <w:pPr>
+        <w:ind w:left="720" w:hanging="720"/>
+      </w:pPr>
+      <w:rPr>
+        <w:rFonts w:hint="default"/>
+      </w:rPr>
+    </w:lvl>
+    <w:lvl w:ilvl="3">
+      <w:start w:val="1"/>
+      <w:numFmt w:val="decimal"/>
+      <w:lvlText w:val="%1.%2.%3.%4"/>
+      <w:lvlJc w:val="left"/>
+      <w:pPr>
+        <w:ind w:left="720" w:hanging="720"/>
+      </w:pPr>
+      <w:rPr>
+        <w:rFonts w:hint="default"/>
+      </w:rPr>
+    </w:lvl>
+    <w:lvl w:ilvl="4">
+      <w:start w:val="1"/>
+      <w:numFmt w:val="decimal"/>
+      <w:lvlText w:val="%1.%2.%3.%4.%5"/>
+      <w:lvlJc w:val="left"/>
+      <w:pPr>
+        <w:ind w:left="1080" w:hanging="1080"/>
+      </w:pPr>
+      <w:rPr>
+        <w:rFonts w:hint="default"/>
+      </w:rPr>
+    </w:lvl>
+    <w:lvl w:ilvl="5">
+      <w:start w:val="1"/>
+      <w:numFmt w:val="decimal"/>
+      <w:lvlText w:val="%1.%2.%3.%4.%5.%6"/>
+      <w:lvlJc w:val="left"/>
+      <w:pPr>
+        <w:ind w:left="1080" w:hanging="1080"/>
+      </w:pPr>
+      <w:rPr>
+        <w:rFonts w:hint="default"/>
+      </w:rPr>
+    </w:lvl>
+    <w:lvl w:ilvl="6">
+      <w:start w:val="1"/>
+      <w:numFmt w:val="decimal"/>
+      <w:lvlText w:val="%1.%2.%3.%4.%5.%6.%7"/>
+      <w:lvlJc w:val="left"/>
+      <w:pPr>
+        <w:ind w:left="1440" w:hanging="1440"/>
+      </w:pPr>
+      <w:rPr>
+        <w:rFonts w:hint="default"/>
+      </w:rPr>
+    </w:lvl>
+    <w:lvl w:ilvl="7">
+      <w:start w:val="1"/>
+      <w:numFmt w:val="decimal"/>
+      <w:lvlText w:val="%1.%2.%3.%4.%5.%6.%7.%8"/>
+      <w:lvlJc w:val="left"/>
+      <w:pPr>
+        <w:ind w:left="1440" w:hanging="1440"/>
+      </w:pPr>
+      <w:rPr>
+        <w:rFonts w:hint="default"/>
+      </w:rPr>
+    </w:lvl>
+    <w:lvl w:ilvl="8">
+      <w:start w:val="1"/>
+      <w:numFmt w:val="decimal"/>
+      <w:lvlText w:val="%1.%2.%3.%4.%5.%6.%7.%8.%9"/>
+      <w:lvlJc w:val="left"/>
+      <w:pPr>
+        <w:ind w:left="1800" w:hanging="1800"/>
+      </w:pPr>
+      <w:rPr>
+        <w:rFonts w:hint="default"/>
+      </w:rPr>
+    </w:lvl>
+  </w:abstractNum>
+  <w:num w:numId="1">
+    <w:abstractNumId w:val="0"/>
+  </w:num>
+</w:numbering>
 </file>
 
 <file path=word/styles.xml><?xml version="1.0" encoding="utf-8"?>
@@ -2254,6 +2613,27 @@
     <w:name w:val="Normal"/>
     <w:qFormat/>
   </w:style>
+  <w:style w:type="paragraph" w:styleId="Heading1">
+    <w:name w:val="heading 1"/>
+    <w:basedOn w:val="Normal"/>
+    <w:next w:val="Normal"/>
+    <w:link w:val="Heading1Char"/>
+    <w:uiPriority w:val="9"/>
+    <w:qFormat/>
+    <w:rsid w:val="00997FAA"/>
+    <w:pPr>
+      <w:keepNext/>
+      <w:keepLines/>
+      <w:spacing w:before="240" w:after="0"/>
+      <w:outlineLvl w:val="0"/>
+    </w:pPr>
+    <w:rPr>
+      <w:rFonts w:asciiTheme="majorHAnsi" w:eastAsiaTheme="majorEastAsia" w:hAnsiTheme="majorHAnsi" w:cstheme="majorBidi"/>
+      <w:color w:val="2E74B5" w:themeColor="accent1" w:themeShade="BF"/>
+      <w:sz w:val="32"/>
+      <w:szCs w:val="32"/>
+    </w:rPr>
+  </w:style>
   <w:style w:type="character" w:default="1" w:styleId="DefaultParagraphFont">
     <w:name w:val="Default Paragraph Font"/>
     <w:uiPriority w:val="1"/>
@@ -2339,6 +2719,30 @@
       <w:sz w:val="24"/>
       <w:szCs w:val="24"/>
     </w:rPr>
+  </w:style>
+  <w:style w:type="character" w:customStyle="1" w:styleId="Heading1Char">
+    <w:name w:val="Heading 1 Char"/>
+    <w:basedOn w:val="DefaultParagraphFont"/>
+    <w:link w:val="Heading1"/>
+    <w:uiPriority w:val="9"/>
+    <w:rsid w:val="00997FAA"/>
+    <w:rPr>
+      <w:rFonts w:asciiTheme="majorHAnsi" w:eastAsiaTheme="majorEastAsia" w:hAnsiTheme="majorHAnsi" w:cstheme="majorBidi"/>
+      <w:color w:val="2E74B5" w:themeColor="accent1" w:themeShade="BF"/>
+      <w:sz w:val="32"/>
+      <w:szCs w:val="32"/>
+    </w:rPr>
+  </w:style>
+  <w:style w:type="paragraph" w:styleId="ListParagraph">
+    <w:name w:val="List Paragraph"/>
+    <w:basedOn w:val="Normal"/>
+    <w:uiPriority w:val="34"/>
+    <w:qFormat/>
+    <w:rsid w:val="00997FAA"/>
+    <w:pPr>
+      <w:ind w:left="720"/>
+      <w:contextualSpacing/>
+    </w:pPr>
   </w:style>
 </w:styles>
 </file>

</xml_diff>